<commit_message>
UML et rapport terminés
</commit_message>
<xml_diff>
--- a/Rapport 2.02.docx
+++ b/Rapport 2.02.docx
@@ -14,17 +14,8 @@
           <w:sz w:val="28"/>
           <w:szCs w:val="28"/>
         </w:rPr>
-        <w:t xml:space="preserve">ALLOSTRY </w:t>
-      </w:r>
-      <w:proofErr w:type="spellStart"/>
-      <w:r>
-        <w:rPr>
-          <w:sz w:val="28"/>
-          <w:szCs w:val="28"/>
-        </w:rPr>
-        <w:t>Lohann</w:t>
-      </w:r>
-      <w:proofErr w:type="spellEnd"/>
+        <w:t>ALLOSTRY Lohann</w:t>
+      </w:r>
     </w:p>
     <w:p>
       <w:pPr>
@@ -354,23 +345,7 @@
           <w:sz w:val="28"/>
           <w:szCs w:val="28"/>
         </w:rPr>
-        <w:t xml:space="preserve">La classe </w:t>
-      </w:r>
-      <w:proofErr w:type="spellStart"/>
-      <w:r>
-        <w:rPr>
-          <w:sz w:val="28"/>
-          <w:szCs w:val="28"/>
-        </w:rPr>
-        <w:t>Map</w:t>
-      </w:r>
-      <w:proofErr w:type="spellEnd"/>
-      <w:r>
-        <w:rPr>
-          <w:sz w:val="28"/>
-          <w:szCs w:val="28"/>
-        </w:rPr>
-        <w:t>, qui gère l</w:t>
+        <w:t>La classe Map, qui gère l</w:t>
       </w:r>
       <w:r>
         <w:rPr>
@@ -454,55 +429,7 @@
           <w:sz w:val="28"/>
           <w:szCs w:val="28"/>
         </w:rPr>
-        <w:t xml:space="preserve">Network, qui permet de renvoyer une liste des destinations connues (c’est-à-dire que les robots ont déjà exploré) avec </w:t>
-      </w:r>
-      <w:proofErr w:type="spellStart"/>
-      <w:r>
-        <w:rPr>
-          <w:sz w:val="28"/>
-          <w:szCs w:val="28"/>
-        </w:rPr>
-        <w:t>known_</w:t>
-      </w:r>
-      <w:proofErr w:type="gramStart"/>
-      <w:r>
-        <w:rPr>
-          <w:sz w:val="28"/>
-          <w:szCs w:val="28"/>
-        </w:rPr>
-        <w:t>destination</w:t>
-      </w:r>
-      <w:proofErr w:type="spellEnd"/>
-      <w:r>
-        <w:rPr>
-          <w:sz w:val="28"/>
-          <w:szCs w:val="28"/>
-        </w:rPr>
-        <w:t>(</w:t>
-      </w:r>
-      <w:proofErr w:type="gramEnd"/>
-      <w:r>
-        <w:rPr>
-          <w:sz w:val="28"/>
-          <w:szCs w:val="28"/>
-        </w:rPr>
-        <w:t>robot : Robot). La méthode route permet de se diriger vers la mine ou l’entrepôt le plus proche, ou d’explorer, selon ce qui est demandé en paramètre (‘exploration’, ‘mine’ ou ‘</w:t>
-      </w:r>
-      <w:proofErr w:type="spellStart"/>
-      <w:r>
-        <w:rPr>
-          <w:sz w:val="28"/>
-          <w:szCs w:val="28"/>
-        </w:rPr>
-        <w:t>entrepot</w:t>
-      </w:r>
-      <w:proofErr w:type="spellEnd"/>
-      <w:r>
-        <w:rPr>
-          <w:sz w:val="28"/>
-          <w:szCs w:val="28"/>
-        </w:rPr>
-        <w:t>’).</w:t>
+        <w:t>Network, qui permet de renvoyer une liste des destinations connues (c’est-à-dire que les robots ont déjà exploré) avec known_destination(robot : Robot). La méthode route permet de se diriger vers la mine ou l’entrepôt le plus proche, ou d’explorer, selon ce qui est demandé en paramètre (‘exploration’, ‘mine’ ou ‘entrepot’).</w:t>
       </w:r>
     </w:p>
     <w:p>
@@ -715,14 +642,15 @@
       </w:pPr>
       <w:r>
         <w:rPr>
+          <w:noProof/>
           <w:sz w:val="28"/>
           <w:szCs w:val="28"/>
         </w:rPr>
         <w:drawing>
-          <wp:inline distT="0" distB="0" distL="0" distR="0" wp14:anchorId="741BE7E0" wp14:editId="4C7AA435">
-            <wp:extent cx="5760720" cy="4141470"/>
-            <wp:effectExtent l="0" t="0" r="0" b="0"/>
-            <wp:docPr id="350575643" name="Image 1"/>
+          <wp:inline distT="0" distB="0" distL="0" distR="0" wp14:anchorId="6B7C95B5" wp14:editId="3092DF25">
+            <wp:extent cx="5760720" cy="4184650"/>
+            <wp:effectExtent l="0" t="0" r="0" b="6350"/>
+            <wp:docPr id="684252508" name="Image 1"/>
             <wp:cNvGraphicFramePr>
               <a:graphicFrameLocks xmlns:a="http://schemas.openxmlformats.org/drawingml/2006/main" noChangeAspect="1"/>
             </wp:cNvGraphicFramePr>
@@ -730,7 +658,7 @@
               <a:graphicData uri="http://schemas.openxmlformats.org/drawingml/2006/picture">
                 <pic:pic xmlns:pic="http://schemas.openxmlformats.org/drawingml/2006/picture">
                   <pic:nvPicPr>
-                    <pic:cNvPr id="350575643" name=""/>
+                    <pic:cNvPr id="684252508" name=""/>
                     <pic:cNvPicPr/>
                   </pic:nvPicPr>
                   <pic:blipFill>
@@ -742,7 +670,7 @@
                   <pic:spPr>
                     <a:xfrm>
                       <a:off x="0" y="0"/>
-                      <a:ext cx="5760720" cy="4141470"/>
+                      <a:ext cx="5760720" cy="4184650"/>
                     </a:xfrm>
                     <a:prstGeom prst="rect">
                       <a:avLst/>
@@ -778,6 +706,527 @@
           <w:szCs w:val="28"/>
         </w:rPr>
       </w:pPr>
+    </w:p>
+    <w:p>
+      <w:pPr>
+        <w:rPr>
+          <w:sz w:val="28"/>
+          <w:szCs w:val="28"/>
+        </w:rPr>
+      </w:pPr>
+    </w:p>
+    <w:p>
+      <w:pPr>
+        <w:rPr>
+          <w:sz w:val="28"/>
+          <w:szCs w:val="28"/>
+        </w:rPr>
+      </w:pPr>
+    </w:p>
+    <w:p>
+      <w:pPr>
+        <w:rPr>
+          <w:sz w:val="28"/>
+          <w:szCs w:val="28"/>
+        </w:rPr>
+      </w:pPr>
+    </w:p>
+    <w:p>
+      <w:pPr>
+        <w:rPr>
+          <w:sz w:val="28"/>
+          <w:szCs w:val="28"/>
+        </w:rPr>
+      </w:pPr>
+    </w:p>
+    <w:p>
+      <w:pPr>
+        <w:rPr>
+          <w:sz w:val="28"/>
+          <w:szCs w:val="28"/>
+        </w:rPr>
+      </w:pPr>
+    </w:p>
+    <w:p>
+      <w:pPr>
+        <w:rPr>
+          <w:sz w:val="28"/>
+          <w:szCs w:val="28"/>
+        </w:rPr>
+      </w:pPr>
+    </w:p>
+    <w:p>
+      <w:pPr>
+        <w:rPr>
+          <w:sz w:val="28"/>
+          <w:szCs w:val="28"/>
+        </w:rPr>
+      </w:pPr>
+    </w:p>
+    <w:p>
+      <w:pPr>
+        <w:rPr>
+          <w:sz w:val="28"/>
+          <w:szCs w:val="28"/>
+        </w:rPr>
+      </w:pPr>
+    </w:p>
+    <w:p>
+      <w:pPr>
+        <w:rPr>
+          <w:sz w:val="28"/>
+          <w:szCs w:val="28"/>
+        </w:rPr>
+      </w:pPr>
+    </w:p>
+    <w:p>
+      <w:pPr>
+        <w:rPr>
+          <w:sz w:val="28"/>
+          <w:szCs w:val="28"/>
+        </w:rPr>
+      </w:pPr>
+      <w:r>
+        <w:rPr>
+          <w:noProof/>
+          <w:sz w:val="28"/>
+          <w:szCs w:val="28"/>
+        </w:rPr>
+        <w:lastRenderedPageBreak/>
+        <w:drawing>
+          <wp:anchor distT="0" distB="0" distL="114300" distR="114300" simplePos="0" relativeHeight="251658240" behindDoc="0" locked="0" layoutInCell="1" allowOverlap="1" wp14:anchorId="78ACAFBE" wp14:editId="04C55DA7">
+            <wp:simplePos x="899160" y="1234440"/>
+            <wp:positionH relativeFrom="column">
+              <wp:align>left</wp:align>
+            </wp:positionH>
+            <wp:positionV relativeFrom="paragraph">
+              <wp:align>top</wp:align>
+            </wp:positionV>
+            <wp:extent cx="3093085" cy="4084320"/>
+            <wp:effectExtent l="0" t="0" r="0" b="0"/>
+            <wp:wrapSquare wrapText="bothSides"/>
+            <wp:docPr id="915134309" name="Image 1"/>
+            <wp:cNvGraphicFramePr>
+              <a:graphicFrameLocks xmlns:a="http://schemas.openxmlformats.org/drawingml/2006/main" noChangeAspect="1"/>
+            </wp:cNvGraphicFramePr>
+            <a:graphic xmlns:a="http://schemas.openxmlformats.org/drawingml/2006/main">
+              <a:graphicData uri="http://schemas.openxmlformats.org/drawingml/2006/picture">
+                <pic:pic xmlns:pic="http://schemas.openxmlformats.org/drawingml/2006/picture">
+                  <pic:nvPicPr>
+                    <pic:cNvPr id="915134309" name=""/>
+                    <pic:cNvPicPr/>
+                  </pic:nvPicPr>
+                  <pic:blipFill rotWithShape="1">
+                    <a:blip r:embed="rId7">
+                      <a:extLst>
+                        <a:ext uri="{28A0092B-C50C-407E-A947-70E740481C1C}">
+                          <a14:useLocalDpi xmlns:a14="http://schemas.microsoft.com/office/drawing/2010/main" val="0"/>
+                        </a:ext>
+                      </a:extLst>
+                    </a:blip>
+                    <a:srcRect b="14217"/>
+                    <a:stretch/>
+                  </pic:blipFill>
+                  <pic:spPr bwMode="auto">
+                    <a:xfrm>
+                      <a:off x="0" y="0"/>
+                      <a:ext cx="3093720" cy="4084524"/>
+                    </a:xfrm>
+                    <a:prstGeom prst="rect">
+                      <a:avLst/>
+                    </a:prstGeom>
+                    <a:ln>
+                      <a:noFill/>
+                    </a:ln>
+                    <a:extLst>
+                      <a:ext uri="{53640926-AAD7-44D8-BBD7-CCE9431645EC}">
+                        <a14:shadowObscured xmlns:a14="http://schemas.microsoft.com/office/drawing/2010/main"/>
+                      </a:ext>
+                    </a:extLst>
+                  </pic:spPr>
+                </pic:pic>
+              </a:graphicData>
+            </a:graphic>
+            <wp14:sizeRelV relativeFrom="margin">
+              <wp14:pctHeight>0</wp14:pctHeight>
+            </wp14:sizeRelV>
+          </wp:anchor>
+        </w:drawing>
+      </w:r>
+      <w:r>
+        <w:rPr>
+          <w:sz w:val="28"/>
+          <w:szCs w:val="28"/>
+        </w:rPr>
+        <w:t>Cas d</w:t>
+      </w:r>
+      <w:r>
+        <w:rPr>
+          <w:sz w:val="28"/>
+          <w:szCs w:val="28"/>
+        </w:rPr>
+        <w:t xml:space="preserve">’utilisation : </w:t>
+      </w:r>
+    </w:p>
+    <w:p>
+      <w:pPr>
+        <w:rPr>
+          <w:sz w:val="28"/>
+          <w:szCs w:val="28"/>
+        </w:rPr>
+      </w:pPr>
+      <w:r>
+        <w:rPr>
+          <w:sz w:val="28"/>
+          <w:szCs w:val="28"/>
+        </w:rPr>
+        <w:t xml:space="preserve">Voici une capture d’écran représentant le début d’une partie au lancement du programme. </w:t>
+      </w:r>
+    </w:p>
+    <w:p>
+      <w:pPr>
+        <w:rPr>
+          <w:sz w:val="28"/>
+          <w:szCs w:val="28"/>
+        </w:rPr>
+      </w:pPr>
+      <w:r>
+        <w:rPr>
+          <w:sz w:val="28"/>
+          <w:szCs w:val="28"/>
+        </w:rPr>
+        <w:t>Dans cette situation, nous pouvons voir qu’aucune mine n’a encore été découverte par les robots. Dans ce cas-là, les robots vont simplement chercher à explorer la zone inconnue la plus proche et la plus grande.</w:t>
+      </w:r>
+      <w:r>
+        <w:rPr>
+          <w:sz w:val="28"/>
+          <w:szCs w:val="28"/>
+        </w:rPr>
+        <w:br w:type="textWrapping" w:clear="all"/>
+      </w:r>
+    </w:p>
+    <w:p>
+      <w:pPr>
+        <w:rPr>
+          <w:sz w:val="28"/>
+          <w:szCs w:val="28"/>
+        </w:rPr>
+      </w:pPr>
+      <w:r>
+        <w:rPr>
+          <w:noProof/>
+          <w:sz w:val="28"/>
+          <w:szCs w:val="28"/>
+        </w:rPr>
+        <w:drawing>
+          <wp:anchor distT="0" distB="0" distL="114300" distR="114300" simplePos="0" relativeHeight="251659264" behindDoc="0" locked="0" layoutInCell="1" allowOverlap="1" wp14:anchorId="61750DEC" wp14:editId="017C85AE">
+            <wp:simplePos x="899160" y="5318760"/>
+            <wp:positionH relativeFrom="margin">
+              <wp:align>left</wp:align>
+            </wp:positionH>
+            <wp:positionV relativeFrom="paragraph">
+              <wp:align>top</wp:align>
+            </wp:positionV>
+            <wp:extent cx="3116580" cy="4138930"/>
+            <wp:effectExtent l="0" t="0" r="7620" b="0"/>
+            <wp:wrapSquare wrapText="bothSides"/>
+            <wp:docPr id="510823066" name="Image 1"/>
+            <wp:cNvGraphicFramePr>
+              <a:graphicFrameLocks xmlns:a="http://schemas.openxmlformats.org/drawingml/2006/main" noChangeAspect="1"/>
+            </wp:cNvGraphicFramePr>
+            <a:graphic xmlns:a="http://schemas.openxmlformats.org/drawingml/2006/main">
+              <a:graphicData uri="http://schemas.openxmlformats.org/drawingml/2006/picture">
+                <pic:pic xmlns:pic="http://schemas.openxmlformats.org/drawingml/2006/picture">
+                  <pic:nvPicPr>
+                    <pic:cNvPr id="510823066" name=""/>
+                    <pic:cNvPicPr/>
+                  </pic:nvPicPr>
+                  <pic:blipFill>
+                    <a:blip r:embed="rId8">
+                      <a:extLst>
+                        <a:ext uri="{28A0092B-C50C-407E-A947-70E740481C1C}">
+                          <a14:useLocalDpi xmlns:a14="http://schemas.microsoft.com/office/drawing/2010/main" val="0"/>
+                        </a:ext>
+                      </a:extLst>
+                    </a:blip>
+                    <a:stretch>
+                      <a:fillRect/>
+                    </a:stretch>
+                  </pic:blipFill>
+                  <pic:spPr>
+                    <a:xfrm>
+                      <a:off x="0" y="0"/>
+                      <a:ext cx="3116580" cy="4138930"/>
+                    </a:xfrm>
+                    <a:prstGeom prst="rect">
+                      <a:avLst/>
+                    </a:prstGeom>
+                  </pic:spPr>
+                </pic:pic>
+              </a:graphicData>
+            </a:graphic>
+            <wp14:sizeRelH relativeFrom="margin">
+              <wp14:pctWidth>0</wp14:pctWidth>
+            </wp14:sizeRelH>
+            <wp14:sizeRelV relativeFrom="margin">
+              <wp14:pctHeight>0</wp14:pctHeight>
+            </wp14:sizeRelV>
+          </wp:anchor>
+        </w:drawing>
+      </w:r>
+      <w:r>
+        <w:rPr>
+          <w:sz w:val="28"/>
+          <w:szCs w:val="28"/>
+        </w:rPr>
+        <w:t xml:space="preserve">Comme prévu, les robots ont exploré et ont trouvé une mine. </w:t>
+      </w:r>
+    </w:p>
+    <w:p>
+      <w:pPr>
+        <w:rPr>
+          <w:sz w:val="28"/>
+          <w:szCs w:val="28"/>
+        </w:rPr>
+      </w:pPr>
+      <w:r>
+        <w:rPr>
+          <w:sz w:val="28"/>
+          <w:szCs w:val="28"/>
+        </w:rPr>
+        <w:t xml:space="preserve">Les robots du même type vont alors </w:t>
+      </w:r>
+      <w:r>
+        <w:rPr>
+          <w:sz w:val="28"/>
+          <w:szCs w:val="28"/>
+        </w:rPr>
+        <w:t>se diriger</w:t>
+      </w:r>
+      <w:r>
+        <w:rPr>
+          <w:sz w:val="28"/>
+          <w:szCs w:val="28"/>
+        </w:rPr>
+        <w:t xml:space="preserve"> vers cette mine pour remplir leur inventaire, puis quand leur inventaire sera plein, ils iront déposer à</w:t>
+      </w:r>
+      <w:r>
+        <w:rPr>
+          <w:sz w:val="28"/>
+          <w:szCs w:val="28"/>
+        </w:rPr>
+        <w:t xml:space="preserve"> leur</w:t>
+      </w:r>
+      <w:r>
+        <w:rPr>
+          <w:sz w:val="28"/>
+          <w:szCs w:val="28"/>
+        </w:rPr>
+        <w:t xml:space="preserve"> entrepôt.</w:t>
+      </w:r>
+    </w:p>
+    <w:p>
+      <w:pPr>
+        <w:rPr>
+          <w:sz w:val="28"/>
+          <w:szCs w:val="28"/>
+        </w:rPr>
+      </w:pPr>
+      <w:r>
+        <w:rPr>
+          <w:sz w:val="28"/>
+          <w:szCs w:val="28"/>
+        </w:rPr>
+        <w:t xml:space="preserve">Deux robots ne pouvant pas miner en même temps, les robots sans mines disponibles </w:t>
+      </w:r>
+      <w:r>
+        <w:rPr>
+          <w:sz w:val="28"/>
+          <w:szCs w:val="28"/>
+        </w:rPr>
+        <w:t>exploreront ou resteront en stand-by</w:t>
+      </w:r>
+      <w:r>
+        <w:rPr>
+          <w:sz w:val="28"/>
+          <w:szCs w:val="28"/>
+        </w:rPr>
+        <w:t xml:space="preserve"> si il ne reste rien à explorer</w:t>
+      </w:r>
+      <w:r>
+        <w:rPr>
+          <w:sz w:val="28"/>
+          <w:szCs w:val="28"/>
+        </w:rPr>
+        <w:t>.</w:t>
+      </w:r>
+    </w:p>
+    <w:p>
+      <w:pPr>
+        <w:rPr>
+          <w:sz w:val="28"/>
+          <w:szCs w:val="28"/>
+        </w:rPr>
+      </w:pPr>
+    </w:p>
+    <w:p>
+      <w:pPr>
+        <w:rPr>
+          <w:sz w:val="28"/>
+          <w:szCs w:val="28"/>
+        </w:rPr>
+      </w:pPr>
+    </w:p>
+    <w:p>
+      <w:pPr>
+        <w:rPr>
+          <w:sz w:val="28"/>
+          <w:szCs w:val="28"/>
+        </w:rPr>
+      </w:pPr>
+    </w:p>
+    <w:p>
+      <w:pPr>
+        <w:rPr>
+          <w:sz w:val="28"/>
+          <w:szCs w:val="28"/>
+        </w:rPr>
+      </w:pPr>
+    </w:p>
+    <w:p>
+      <w:pPr>
+        <w:rPr>
+          <w:sz w:val="28"/>
+          <w:szCs w:val="28"/>
+        </w:rPr>
+      </w:pPr>
+    </w:p>
+    <w:p>
+      <w:pPr>
+        <w:rPr>
+          <w:sz w:val="28"/>
+          <w:szCs w:val="28"/>
+        </w:rPr>
+      </w:pPr>
+      <w:r>
+        <w:rPr>
+          <w:sz w:val="28"/>
+          <w:szCs w:val="28"/>
+        </w:rPr>
+        <w:t xml:space="preserve">A la fin, quand il ne restera plus de minerai du même type disponible, les robots retourneront à l’entrepôt où ils disparaîtront du monde. Regardez le robot 1 dans cet exemple : </w:t>
+      </w:r>
+    </w:p>
+    <w:p>
+      <w:pPr>
+        <w:rPr>
+          <w:sz w:val="28"/>
+          <w:szCs w:val="28"/>
+        </w:rPr>
+      </w:pPr>
+      <w:r>
+        <w:rPr>
+          <w:noProof/>
+          <w:sz w:val="28"/>
+          <w:szCs w:val="28"/>
+        </w:rPr>
+        <w:drawing>
+          <wp:anchor distT="0" distB="0" distL="114300" distR="114300" simplePos="0" relativeHeight="251660288" behindDoc="1" locked="0" layoutInCell="1" allowOverlap="1" wp14:anchorId="51DAF70D" wp14:editId="4B9341AE">
+            <wp:simplePos x="0" y="0"/>
+            <wp:positionH relativeFrom="column">
+              <wp:posOffset>3016885</wp:posOffset>
+            </wp:positionH>
+            <wp:positionV relativeFrom="paragraph">
+              <wp:posOffset>10160</wp:posOffset>
+            </wp:positionV>
+            <wp:extent cx="2834640" cy="4032250"/>
+            <wp:effectExtent l="0" t="0" r="3810" b="6350"/>
+            <wp:wrapNone/>
+            <wp:docPr id="1786612391" name="Image 1"/>
+            <wp:cNvGraphicFramePr>
+              <a:graphicFrameLocks xmlns:a="http://schemas.openxmlformats.org/drawingml/2006/main" noChangeAspect="1"/>
+            </wp:cNvGraphicFramePr>
+            <a:graphic xmlns:a="http://schemas.openxmlformats.org/drawingml/2006/main">
+              <a:graphicData uri="http://schemas.openxmlformats.org/drawingml/2006/picture">
+                <pic:pic xmlns:pic="http://schemas.openxmlformats.org/drawingml/2006/picture">
+                  <pic:nvPicPr>
+                    <pic:cNvPr id="1786612391" name=""/>
+                    <pic:cNvPicPr/>
+                  </pic:nvPicPr>
+                  <pic:blipFill>
+                    <a:blip r:embed="rId9">
+                      <a:extLst>
+                        <a:ext uri="{28A0092B-C50C-407E-A947-70E740481C1C}">
+                          <a14:useLocalDpi xmlns:a14="http://schemas.microsoft.com/office/drawing/2010/main" val="0"/>
+                        </a:ext>
+                      </a:extLst>
+                    </a:blip>
+                    <a:stretch>
+                      <a:fillRect/>
+                    </a:stretch>
+                  </pic:blipFill>
+                  <pic:spPr>
+                    <a:xfrm>
+                      <a:off x="0" y="0"/>
+                      <a:ext cx="2834640" cy="4032250"/>
+                    </a:xfrm>
+                    <a:prstGeom prst="rect">
+                      <a:avLst/>
+                    </a:prstGeom>
+                  </pic:spPr>
+                </pic:pic>
+              </a:graphicData>
+            </a:graphic>
+            <wp14:sizeRelH relativeFrom="page">
+              <wp14:pctWidth>0</wp14:pctWidth>
+            </wp14:sizeRelH>
+            <wp14:sizeRelV relativeFrom="page">
+              <wp14:pctHeight>0</wp14:pctHeight>
+            </wp14:sizeRelV>
+          </wp:anchor>
+        </w:drawing>
+      </w:r>
+      <w:r>
+        <w:rPr>
+          <w:noProof/>
+          <w:sz w:val="28"/>
+          <w:szCs w:val="28"/>
+        </w:rPr>
+        <w:drawing>
+          <wp:inline distT="0" distB="0" distL="0" distR="0" wp14:anchorId="045E8DBD" wp14:editId="2EF62CFE">
+            <wp:extent cx="2845572" cy="4023360"/>
+            <wp:effectExtent l="0" t="0" r="0" b="0"/>
+            <wp:docPr id="1532687249" name="Image 1"/>
+            <wp:cNvGraphicFramePr>
+              <a:graphicFrameLocks xmlns:a="http://schemas.openxmlformats.org/drawingml/2006/main" noChangeAspect="1"/>
+            </wp:cNvGraphicFramePr>
+            <a:graphic xmlns:a="http://schemas.openxmlformats.org/drawingml/2006/main">
+              <a:graphicData uri="http://schemas.openxmlformats.org/drawingml/2006/picture">
+                <pic:pic xmlns:pic="http://schemas.openxmlformats.org/drawingml/2006/picture">
+                  <pic:nvPicPr>
+                    <pic:cNvPr id="1532687249" name=""/>
+                    <pic:cNvPicPr/>
+                  </pic:nvPicPr>
+                  <pic:blipFill>
+                    <a:blip r:embed="rId10"/>
+                    <a:stretch>
+                      <a:fillRect/>
+                    </a:stretch>
+                  </pic:blipFill>
+                  <pic:spPr>
+                    <a:xfrm>
+                      <a:off x="0" y="0"/>
+                      <a:ext cx="2852091" cy="4032578"/>
+                    </a:xfrm>
+                    <a:prstGeom prst="rect">
+                      <a:avLst/>
+                    </a:prstGeom>
+                  </pic:spPr>
+                </pic:pic>
+              </a:graphicData>
+            </a:graphic>
+          </wp:inline>
+        </w:drawing>
+      </w:r>
     </w:p>
     <w:sectPr>
       <w:pgSz w:w="11906" w:h="16838"/>

</xml_diff>